<commit_message>
Shifted points to better reflect difficulty and workload.
</commit_message>
<xml_diff>
--- a/Lab 7 - Arrays II.docx
+++ b/Lab 7 - Arrays II.docx
@@ -1,6 +1,6 @@
 
 <file path=word/document.xml><?xml version="1.0" encoding="utf-8"?>
-<w:document xmlns:wpc="http://schemas.microsoft.com/office/word/2010/wordprocessingCanvas" xmlns:cx="http://schemas.microsoft.com/office/drawing/2014/chartex" xmlns:cx1="http://schemas.microsoft.com/office/drawing/2015/9/8/chartex" xmlns:cx2="http://schemas.microsoft.com/office/drawing/2015/10/21/chartex" xmlns:cx3="http://schemas.microsoft.com/office/drawing/2016/5/9/chartex" xmlns:cx4="http://schemas.microsoft.com/office/drawing/2016/5/10/chartex" xmlns:cx5="http://schemas.microsoft.com/office/drawing/2016/5/11/chartex" xmlns:cx6="http://schemas.microsoft.com/office/drawing/2016/5/12/chartex" xmlns:cx7="http://schemas.microsoft.com/office/drawing/2016/5/13/chartex" xmlns:cx8="http://schemas.microsoft.com/office/drawing/2016/5/14/chartex" xmlns:mc="http://schemas.openxmlformats.org/markup-compatibility/2006" xmlns:aink="http://schemas.microsoft.com/office/drawing/2016/ink" xmlns:am3d="http://schemas.microsoft.com/office/drawing/2017/model3d" xmlns:o="urn:schemas-microsoft-com:office:office" xmlns:oel="http://schemas.microsoft.com/office/2019/extlst" xmlns:r="http://schemas.openxmlformats.org/officeDocument/2006/relationships" xmlns:m="http://schemas.openxmlformats.org/officeDocument/2006/math" xmlns:v="urn:schemas-microsoft-com:vml" xmlns:wp14="http://schemas.microsoft.com/office/word/2010/wordprocessingDrawing" xmlns:wp="http://schemas.openxmlformats.org/drawingml/2006/wordprocessingDrawing" xmlns:w10="urn:schemas-microsoft-com:office:word" xmlns:w="http://schemas.openxmlformats.org/wordprocessingml/2006/main" xmlns:w14="http://schemas.microsoft.com/office/word/2010/wordml" xmlns:w15="http://schemas.microsoft.com/office/word/2012/wordml" xmlns:w16cex="http://schemas.microsoft.com/office/word/2018/wordml/cex" xmlns:w16cid="http://schemas.microsoft.com/office/word/2016/wordml/cid" xmlns:w16="http://schemas.microsoft.com/office/word/2018/wordml" xmlns:w16sdtdh="http://schemas.microsoft.com/office/word/2020/wordml/sdtdatahash" xmlns:w16se="http://schemas.microsoft.com/office/word/2015/wordml/symex" xmlns:wpg="http://schemas.microsoft.com/office/word/2010/wordprocessingGroup" xmlns:wpi="http://schemas.microsoft.com/office/word/2010/wordprocessingInk" xmlns:wne="http://schemas.microsoft.com/office/word/2006/wordml" xmlns:wps="http://schemas.microsoft.com/office/word/2010/wordprocessingShape" mc:Ignorable="w14 w15 w16se w16cid w16 w16cex w16sdtdh wp14">
+<w:document xmlns:wpc="http://schemas.microsoft.com/office/word/2010/wordprocessingCanvas" xmlns:cx="http://schemas.microsoft.com/office/drawing/2014/chartex" xmlns:cx1="http://schemas.microsoft.com/office/drawing/2015/9/8/chartex" xmlns:cx2="http://schemas.microsoft.com/office/drawing/2015/10/21/chartex" xmlns:cx3="http://schemas.microsoft.com/office/drawing/2016/5/9/chartex" xmlns:cx4="http://schemas.microsoft.com/office/drawing/2016/5/10/chartex" xmlns:cx5="http://schemas.microsoft.com/office/drawing/2016/5/11/chartex" xmlns:cx6="http://schemas.microsoft.com/office/drawing/2016/5/12/chartex" xmlns:cx7="http://schemas.microsoft.com/office/drawing/2016/5/13/chartex" xmlns:cx8="http://schemas.microsoft.com/office/drawing/2016/5/14/chartex" xmlns:mc="http://schemas.openxmlformats.org/markup-compatibility/2006" xmlns:aink="http://schemas.microsoft.com/office/drawing/2016/ink" xmlns:am3d="http://schemas.microsoft.com/office/drawing/2017/model3d" xmlns:o="urn:schemas-microsoft-com:office:office" xmlns:oel="http://schemas.microsoft.com/office/2019/extlst" xmlns:r="http://schemas.openxmlformats.org/officeDocument/2006/relationships" xmlns:m="http://schemas.openxmlformats.org/officeDocument/2006/math" xmlns:v="urn:schemas-microsoft-com:vml" xmlns:wp14="http://schemas.microsoft.com/office/word/2010/wordprocessingDrawing" xmlns:wp="http://schemas.openxmlformats.org/drawingml/2006/wordprocessingDrawing" xmlns:w10="urn:schemas-microsoft-com:office:word" xmlns:w="http://schemas.openxmlformats.org/wordprocessingml/2006/main" xmlns:w14="http://schemas.microsoft.com/office/word/2010/wordml" xmlns:w15="http://schemas.microsoft.com/office/word/2012/wordml" xmlns:w16cex="http://schemas.microsoft.com/office/word/2018/wordml/cex" xmlns:w16cid="http://schemas.microsoft.com/office/word/2016/wordml/cid" xmlns:w16="http://schemas.microsoft.com/office/word/2018/wordml" xmlns:w16du="http://schemas.microsoft.com/office/word/2023/wordml/word16du" xmlns:w16sdtdh="http://schemas.microsoft.com/office/word/2020/wordml/sdtdatahash" xmlns:w16se="http://schemas.microsoft.com/office/word/2015/wordml/symex" xmlns:wpg="http://schemas.microsoft.com/office/word/2010/wordprocessingGroup" xmlns:wpi="http://schemas.microsoft.com/office/word/2010/wordprocessingInk" xmlns:wne="http://schemas.microsoft.com/office/word/2006/wordml" xmlns:wps="http://schemas.microsoft.com/office/word/2010/wordprocessingShape" mc:Ignorable="w14 w15 w16se w16cid w16 w16cex w16sdtdh w16du wp14">
   <w:body>
     <w:p>
       <w:pPr>
@@ -430,7 +430,6 @@
         </w:rPr>
         <w:t xml:space="preserve">, </w:t>
       </w:r>
-      <w:proofErr w:type="gramStart"/>
       <w:r>
         <w:rPr>
           <w:rFonts w:ascii="TimesNewRomanPSMT" w:hAnsi="TimesNewRomanPSMT"/>
@@ -439,7 +438,6 @@
         </w:rPr>
         <w:t>left</w:t>
       </w:r>
-      <w:proofErr w:type="gramEnd"/>
       <w:r>
         <w:rPr>
           <w:rFonts w:ascii="TimesNewRomanPSMT" w:hAnsi="TimesNewRomanPSMT"/>
@@ -607,23 +605,7 @@
           <w:rFonts w:ascii="TimesNewRomanPSMT" w:hAnsi="TimesNewRomanPSMT"/>
           <w:szCs w:val="32"/>
         </w:rPr>
-        <w:t xml:space="preserve">. You should also be able to click near an intersection and see its contents toggle between white, </w:t>
-      </w:r>
-      <w:proofErr w:type="gramStart"/>
-      <w:r>
-        <w:rPr>
-          <w:rFonts w:ascii="TimesNewRomanPSMT" w:hAnsi="TimesNewRomanPSMT"/>
-          <w:szCs w:val="32"/>
-        </w:rPr>
-        <w:t>black</w:t>
-      </w:r>
-      <w:proofErr w:type="gramEnd"/>
-      <w:r>
-        <w:rPr>
-          <w:rFonts w:ascii="TimesNewRomanPSMT" w:hAnsi="TimesNewRomanPSMT"/>
-          <w:szCs w:val="32"/>
-        </w:rPr>
-        <w:t xml:space="preserve"> and</w:t>
+        <w:t>. You should also be able to click near an intersection and see its contents toggle between white, black and</w:t>
       </w:r>
       <w:r>
         <w:rPr>
@@ -828,7 +810,6 @@
         </w:rPr>
         <w:t xml:space="preserve">, </w:t>
       </w:r>
-      <w:proofErr w:type="gramStart"/>
       <w:r>
         <w:rPr>
           <w:rFonts w:ascii="CourierNewPSMT" w:hAnsi="CourierNewPSMT"/>
@@ -837,7 +818,6 @@
         </w:rPr>
         <w:t>BLACK</w:t>
       </w:r>
-      <w:proofErr w:type="gramEnd"/>
       <w:r>
         <w:rPr>
           <w:rFonts w:ascii="TimesNewRomanPSMT" w:hAnsi="TimesNewRomanPSMT"/>
@@ -1024,19 +1004,8 @@
           <w:sz w:val="29"/>
           <w:szCs w:val="37"/>
         </w:rPr>
-        <w:t xml:space="preserve"> – Optional, but strongly </w:t>
-      </w:r>
-      <w:proofErr w:type="gramStart"/>
-      <w:r>
-        <w:rPr>
-          <w:rFonts w:ascii="Times-Bold" w:hAnsi="Times-Bold"/>
-          <w:b/>
-          <w:sz w:val="29"/>
-          <w:szCs w:val="37"/>
-        </w:rPr>
-        <w:t>encouraged</w:t>
-      </w:r>
-      <w:proofErr w:type="gramEnd"/>
+        <w:t xml:space="preserve"> – Optional, but strongly encouraged</w:t>
+      </w:r>
     </w:p>
     <w:p>
       <w:pPr>
@@ -2531,23 +2500,7 @@
           <w:rFonts w:ascii="TimesNewRomanPSMT" w:hAnsi="TimesNewRomanPSMT"/>
           <w:szCs w:val="32"/>
         </w:rPr>
-        <w:t xml:space="preserve">will be BLACK, </w:t>
-      </w:r>
-      <w:proofErr w:type="gramStart"/>
-      <w:r>
-        <w:rPr>
-          <w:rFonts w:ascii="TimesNewRomanPSMT" w:hAnsi="TimesNewRomanPSMT"/>
-          <w:szCs w:val="32"/>
-        </w:rPr>
-        <w:t>WHITE</w:t>
-      </w:r>
-      <w:proofErr w:type="gramEnd"/>
-      <w:r>
-        <w:rPr>
-          <w:rFonts w:ascii="TimesNewRomanPSMT" w:hAnsi="TimesNewRomanPSMT"/>
-          <w:szCs w:val="32"/>
-        </w:rPr>
-        <w:t xml:space="preserve"> or EMPTY. </w:t>
+        <w:t xml:space="preserve">will be BLACK, WHITE or EMPTY. </w:t>
       </w:r>
       <w:r>
         <w:rPr>
@@ -2619,19 +2572,8 @@
           <w:sz w:val="29"/>
           <w:szCs w:val="37"/>
         </w:rPr>
-        <w:t xml:space="preserve">Part 2: Capturing stones, step </w:t>
-      </w:r>
-      <w:proofErr w:type="gramStart"/>
-      <w:r>
-        <w:rPr>
-          <w:rFonts w:ascii="Times-Bold" w:hAnsi="Times-Bold"/>
-          <w:b/>
-          <w:sz w:val="29"/>
-          <w:szCs w:val="37"/>
-        </w:rPr>
-        <w:t>1</w:t>
-      </w:r>
-      <w:proofErr w:type="gramEnd"/>
+        <w:t>Part 2: Capturing stones, step 1</w:t>
+      </w:r>
     </w:p>
     <w:p>
       <w:pPr>
@@ -2928,19 +2870,8 @@
           <w:sz w:val="29"/>
           <w:szCs w:val="37"/>
         </w:rPr>
-        <w:t xml:space="preserve">Part 3: Capturing stones, step </w:t>
-      </w:r>
-      <w:proofErr w:type="gramStart"/>
-      <w:r>
-        <w:rPr>
-          <w:rFonts w:ascii="Times-Bold" w:hAnsi="Times-Bold"/>
-          <w:b/>
-          <w:sz w:val="29"/>
-          <w:szCs w:val="37"/>
-        </w:rPr>
-        <w:t>2</w:t>
-      </w:r>
-      <w:proofErr w:type="gramEnd"/>
+        <w:t>Part 3: Capturing stones, step 2</w:t>
+      </w:r>
     </w:p>
     <w:p>
       <w:pPr>
@@ -3483,7 +3414,23 @@
           <w:szCs w:val="32"/>
           <w:u w:val="single"/>
         </w:rPr>
-        <w:t>checkpoint 3 (25 points):</w:t>
+        <w:t>checkpoint 3 (</w:t>
+      </w:r>
+      <w:r>
+        <w:rPr>
+          <w:b/>
+          <w:szCs w:val="32"/>
+          <w:u w:val="single"/>
+        </w:rPr>
+        <w:t>3</w:t>
+      </w:r>
+      <w:r>
+        <w:rPr>
+          <w:b/>
+          <w:szCs w:val="32"/>
+          <w:u w:val="single"/>
+        </w:rPr>
+        <w:t>5 points):</w:t>
       </w:r>
       <w:r>
         <w:rPr>
@@ -3540,19 +3487,8 @@
           <w:sz w:val="29"/>
           <w:szCs w:val="37"/>
         </w:rPr>
-        <w:t xml:space="preserve">Part 4: Capturing stones, step </w:t>
-      </w:r>
-      <w:proofErr w:type="gramStart"/>
-      <w:r>
-        <w:rPr>
-          <w:rFonts w:ascii="Times-Bold" w:hAnsi="Times-Bold"/>
-          <w:b/>
-          <w:sz w:val="29"/>
-          <w:szCs w:val="37"/>
-        </w:rPr>
-        <w:t>3</w:t>
-      </w:r>
-      <w:proofErr w:type="gramEnd"/>
+        <w:t>Part 4: Capturing stones, step 3</w:t>
+      </w:r>
     </w:p>
     <w:p>
       <w:pPr>
@@ -3966,19 +3902,8 @@
           <w:sz w:val="29"/>
           <w:szCs w:val="37"/>
         </w:rPr>
-        <w:t xml:space="preserve">Part 5: Capturing stones, step </w:t>
-      </w:r>
-      <w:proofErr w:type="gramStart"/>
-      <w:r>
-        <w:rPr>
-          <w:rFonts w:ascii="Times-Bold" w:hAnsi="Times-Bold"/>
-          <w:b/>
-          <w:sz w:val="29"/>
-          <w:szCs w:val="37"/>
-        </w:rPr>
-        <w:t>4</w:t>
-      </w:r>
-      <w:proofErr w:type="gramEnd"/>
+        <w:t>Part 5: Capturing stones, step 4</w:t>
+      </w:r>
     </w:p>
     <w:p>
       <w:pPr>
@@ -4294,7 +4219,23 @@
           <w:szCs w:val="32"/>
           <w:u w:val="single"/>
         </w:rPr>
-        <w:t>checkpoint 5 (15 points):</w:t>
+        <w:t>checkpoint 5 (</w:t>
+      </w:r>
+      <w:r>
+        <w:rPr>
+          <w:b/>
+          <w:szCs w:val="32"/>
+          <w:u w:val="single"/>
+        </w:rPr>
+        <w:t>20</w:t>
+      </w:r>
+      <w:r>
+        <w:rPr>
+          <w:b/>
+          <w:szCs w:val="32"/>
+          <w:u w:val="single"/>
+        </w:rPr>
+        <w:t xml:space="preserve"> points):</w:t>
       </w:r>
       <w:r>
         <w:rPr>
@@ -4423,95 +4364,100 @@
           <w:sz w:val="29"/>
           <w:szCs w:val="37"/>
         </w:rPr>
-        <w:t xml:space="preserve">Part 6: Capturing stones, step </w:t>
-      </w:r>
-      <w:proofErr w:type="gramStart"/>
-      <w:r>
-        <w:rPr>
-          <w:rFonts w:ascii="Times-Bold" w:hAnsi="Times-Bold"/>
-          <w:b/>
-          <w:sz w:val="29"/>
-          <w:szCs w:val="37"/>
+        <w:t>Part 6: Capturing stones, step 5</w:t>
+      </w:r>
+    </w:p>
+    <w:p>
+      <w:pPr>
+        <w:widowControl w:val="0"/>
+        <w:autoSpaceDE w:val="0"/>
+        <w:autoSpaceDN w:val="0"/>
+        <w:adjustRightInd w:val="0"/>
+        <w:rPr>
+          <w:rFonts w:ascii="TimesNewRomanPSMT" w:hAnsi="TimesNewRomanPSMT"/>
+          <w:szCs w:val="32"/>
+        </w:rPr>
+      </w:pPr>
+    </w:p>
+    <w:p>
+      <w:pPr>
+        <w:widowControl w:val="0"/>
+        <w:autoSpaceDE w:val="0"/>
+        <w:autoSpaceDN w:val="0"/>
+        <w:adjustRightInd w:val="0"/>
+        <w:rPr>
+          <w:rFonts w:ascii="TimesNewRomanPSMT" w:hAnsi="TimesNewRomanPSMT"/>
+          <w:szCs w:val="32"/>
+        </w:rPr>
+      </w:pPr>
+      <w:r>
+        <w:rPr>
+          <w:rFonts w:ascii="TimesNewRomanPSMT" w:hAnsi="TimesNewRomanPSMT"/>
+          <w:szCs w:val="32"/>
+        </w:rPr>
+        <w:t xml:space="preserve">After the loop for the previous checkpoint, loop through the entire board again, removing any remaining </w:t>
+      </w:r>
+      <w:r>
+        <w:rPr>
+          <w:rFonts w:ascii="TimesNewRomanPSMT" w:hAnsi="TimesNewRomanPSMT"/>
+          <w:szCs w:val="32"/>
+        </w:rPr>
+        <w:t>WHITE_IN_PERIL</w:t>
+      </w:r>
+      <w:r>
+        <w:rPr>
+          <w:rFonts w:ascii="TimesNewRomanPSMT" w:hAnsi="TimesNewRomanPSMT"/>
+          <w:szCs w:val="32"/>
+        </w:rPr>
+        <w:t xml:space="preserve"> stones (i.e., change them to EMPTY).</w:t>
+      </w:r>
+    </w:p>
+    <w:p>
+      <w:pPr>
+        <w:widowControl w:val="0"/>
+        <w:autoSpaceDE w:val="0"/>
+        <w:autoSpaceDN w:val="0"/>
+        <w:adjustRightInd w:val="0"/>
+        <w:rPr>
+          <w:rFonts w:ascii="TimesNewRomanPSMT" w:hAnsi="TimesNewRomanPSMT"/>
+          <w:szCs w:val="32"/>
+        </w:rPr>
+      </w:pPr>
+    </w:p>
+    <w:p>
+      <w:pPr>
+        <w:widowControl w:val="0"/>
+        <w:autoSpaceDE w:val="0"/>
+        <w:autoSpaceDN w:val="0"/>
+        <w:adjustRightInd w:val="0"/>
+        <w:rPr>
+          <w:b/>
+          <w:szCs w:val="32"/>
+        </w:rPr>
+      </w:pPr>
+      <w:r>
+        <w:rPr>
+          <w:b/>
+          <w:szCs w:val="32"/>
+          <w:u w:val="single"/>
+        </w:rPr>
+        <w:t>checkpoint 6 (</w:t>
+      </w:r>
+      <w:r>
+        <w:rPr>
+          <w:b/>
+          <w:szCs w:val="32"/>
+          <w:u w:val="single"/>
         </w:rPr>
         <w:t>5</w:t>
       </w:r>
-      <w:proofErr w:type="gramEnd"/>
-    </w:p>
-    <w:p>
-      <w:pPr>
-        <w:widowControl w:val="0"/>
-        <w:autoSpaceDE w:val="0"/>
-        <w:autoSpaceDN w:val="0"/>
-        <w:adjustRightInd w:val="0"/>
-        <w:rPr>
-          <w:rFonts w:ascii="TimesNewRomanPSMT" w:hAnsi="TimesNewRomanPSMT"/>
-          <w:szCs w:val="32"/>
-        </w:rPr>
-      </w:pPr>
-    </w:p>
-    <w:p>
-      <w:pPr>
-        <w:widowControl w:val="0"/>
-        <w:autoSpaceDE w:val="0"/>
-        <w:autoSpaceDN w:val="0"/>
-        <w:adjustRightInd w:val="0"/>
-        <w:rPr>
-          <w:rFonts w:ascii="TimesNewRomanPSMT" w:hAnsi="TimesNewRomanPSMT"/>
-          <w:szCs w:val="32"/>
-        </w:rPr>
-      </w:pPr>
-      <w:r>
-        <w:rPr>
-          <w:rFonts w:ascii="TimesNewRomanPSMT" w:hAnsi="TimesNewRomanPSMT"/>
-          <w:szCs w:val="32"/>
-        </w:rPr>
-        <w:t xml:space="preserve">After the loop for the previous checkpoint, loop through the entire board again, removing any remaining </w:t>
-      </w:r>
-      <w:r>
-        <w:rPr>
-          <w:rFonts w:ascii="TimesNewRomanPSMT" w:hAnsi="TimesNewRomanPSMT"/>
-          <w:szCs w:val="32"/>
-        </w:rPr>
-        <w:t>WHITE_IN_PERIL</w:t>
-      </w:r>
-      <w:r>
-        <w:rPr>
-          <w:rFonts w:ascii="TimesNewRomanPSMT" w:hAnsi="TimesNewRomanPSMT"/>
-          <w:szCs w:val="32"/>
-        </w:rPr>
-        <w:t xml:space="preserve"> stones (i.e., change them to EMPTY).</w:t>
-      </w:r>
-    </w:p>
-    <w:p>
-      <w:pPr>
-        <w:widowControl w:val="0"/>
-        <w:autoSpaceDE w:val="0"/>
-        <w:autoSpaceDN w:val="0"/>
-        <w:adjustRightInd w:val="0"/>
-        <w:rPr>
-          <w:rFonts w:ascii="TimesNewRomanPSMT" w:hAnsi="TimesNewRomanPSMT"/>
-          <w:szCs w:val="32"/>
-        </w:rPr>
-      </w:pPr>
-    </w:p>
-    <w:p>
-      <w:pPr>
-        <w:widowControl w:val="0"/>
-        <w:autoSpaceDE w:val="0"/>
-        <w:autoSpaceDN w:val="0"/>
-        <w:adjustRightInd w:val="0"/>
-        <w:rPr>
-          <w:b/>
-          <w:szCs w:val="32"/>
-        </w:rPr>
-      </w:pPr>
       <w:r>
         <w:rPr>
           <w:b/>
           <w:szCs w:val="32"/>
           <w:u w:val="single"/>
         </w:rPr>
-        <w:t>checkpoint 6 (10 points):</w:t>
+        <w:t xml:space="preserve"> points):</w:t>
       </w:r>
       <w:r>
         <w:rPr>
@@ -4636,19 +4582,8 @@
           <w:sz w:val="29"/>
           <w:szCs w:val="37"/>
         </w:rPr>
-        <w:t xml:space="preserve">Part 7: Capturing stones, step </w:t>
-      </w:r>
-      <w:proofErr w:type="gramStart"/>
-      <w:r>
-        <w:rPr>
-          <w:rFonts w:ascii="Times-Bold" w:hAnsi="Times-Bold"/>
-          <w:b/>
-          <w:sz w:val="29"/>
-          <w:szCs w:val="37"/>
-        </w:rPr>
-        <w:t>6</w:t>
-      </w:r>
-      <w:proofErr w:type="gramEnd"/>
+        <w:t>Part 7: Capturing stones, step 6</w:t>
+      </w:r>
     </w:p>
     <w:p>
       <w:pPr>
@@ -4796,7 +4731,23 @@
           <w:szCs w:val="32"/>
           <w:u w:val="single"/>
         </w:rPr>
-        <w:t>checkpoint 7 (15 points):</w:t>
+        <w:t>checkpoint 7 (</w:t>
+      </w:r>
+      <w:r>
+        <w:rPr>
+          <w:b/>
+          <w:szCs w:val="32"/>
+          <w:u w:val="single"/>
+        </w:rPr>
+        <w:t>5</w:t>
+      </w:r>
+      <w:r>
+        <w:rPr>
+          <w:b/>
+          <w:szCs w:val="32"/>
+          <w:u w:val="single"/>
+        </w:rPr>
+        <w:t xml:space="preserve"> points):</w:t>
       </w:r>
       <w:r>
         <w:rPr>
@@ -4993,34 +4944,12 @@
           <w:bCs/>
           <w:u w:val="single"/>
         </w:rPr>
-        <w:t xml:space="preserve">Extra Credit </w:t>
-      </w:r>
-      <w:r>
-        <w:rPr>
-          <w:b/>
-          <w:bCs/>
-          <w:u w:val="single"/>
-        </w:rPr>
-        <w:t>#</w:t>
-      </w:r>
-      <w:r>
-        <w:rPr>
-          <w:b/>
-          <w:bCs/>
-          <w:u w:val="single"/>
-        </w:rPr>
-        <w:t>2 (up to 15 points)</w:t>
-      </w:r>
-    </w:p>
-    <w:p>
-      <w:r>
-        <w:t>Implement a game (or at least part of a game)</w:t>
-      </w:r>
-      <w:r>
-        <w:t xml:space="preserve"> </w:t>
-      </w:r>
-      <w:r>
-        <w:t>using the Go board. Some ideas:</w:t>
+        <w:t>Extra Credit #2 (up to 15 points)</w:t>
+      </w:r>
+    </w:p>
+    <w:p>
+      <w:r>
+        <w:t>Implement a game (or at least part of a game) using the Go board. Some ideas:</w:t>
       </w:r>
     </w:p>
     <w:p>
@@ -5077,7 +5006,7 @@
 </file>
 
 <file path=word/endnotes.xml><?xml version="1.0" encoding="utf-8"?>
-<w:endnotes xmlns:wpc="http://schemas.microsoft.com/office/word/2010/wordprocessingCanvas" xmlns:cx="http://schemas.microsoft.com/office/drawing/2014/chartex" xmlns:cx1="http://schemas.microsoft.com/office/drawing/2015/9/8/chartex" xmlns:cx2="http://schemas.microsoft.com/office/drawing/2015/10/21/chartex" xmlns:cx3="http://schemas.microsoft.com/office/drawing/2016/5/9/chartex" xmlns:cx4="http://schemas.microsoft.com/office/drawing/2016/5/10/chartex" xmlns:cx5="http://schemas.microsoft.com/office/drawing/2016/5/11/chartex" xmlns:cx6="http://schemas.microsoft.com/office/drawing/2016/5/12/chartex" xmlns:cx7="http://schemas.microsoft.com/office/drawing/2016/5/13/chartex" xmlns:cx8="http://schemas.microsoft.com/office/drawing/2016/5/14/chartex" xmlns:mc="http://schemas.openxmlformats.org/markup-compatibility/2006" xmlns:aink="http://schemas.microsoft.com/office/drawing/2016/ink" xmlns:am3d="http://schemas.microsoft.com/office/drawing/2017/model3d" xmlns:o="urn:schemas-microsoft-com:office:office" xmlns:oel="http://schemas.microsoft.com/office/2019/extlst" xmlns:r="http://schemas.openxmlformats.org/officeDocument/2006/relationships" xmlns:m="http://schemas.openxmlformats.org/officeDocument/2006/math" xmlns:v="urn:schemas-microsoft-com:vml" xmlns:wp14="http://schemas.microsoft.com/office/word/2010/wordprocessingDrawing" xmlns:wp="http://schemas.openxmlformats.org/drawingml/2006/wordprocessingDrawing" xmlns:w10="urn:schemas-microsoft-com:office:word" xmlns:w="http://schemas.openxmlformats.org/wordprocessingml/2006/main" xmlns:w14="http://schemas.microsoft.com/office/word/2010/wordml" xmlns:w15="http://schemas.microsoft.com/office/word/2012/wordml" xmlns:w16cex="http://schemas.microsoft.com/office/word/2018/wordml/cex" xmlns:w16cid="http://schemas.microsoft.com/office/word/2016/wordml/cid" xmlns:w16="http://schemas.microsoft.com/office/word/2018/wordml" xmlns:w16sdtdh="http://schemas.microsoft.com/office/word/2020/wordml/sdtdatahash" xmlns:w16se="http://schemas.microsoft.com/office/word/2015/wordml/symex" xmlns:wpg="http://schemas.microsoft.com/office/word/2010/wordprocessingGroup" xmlns:wpi="http://schemas.microsoft.com/office/word/2010/wordprocessingInk" xmlns:wne="http://schemas.microsoft.com/office/word/2006/wordml" xmlns:wps="http://schemas.microsoft.com/office/word/2010/wordprocessingShape" mc:Ignorable="w14 w15 w16se w16cid w16 w16cex w16sdtdh wp14">
+<w:endnotes xmlns:wpc="http://schemas.microsoft.com/office/word/2010/wordprocessingCanvas" xmlns:cx="http://schemas.microsoft.com/office/drawing/2014/chartex" xmlns:cx1="http://schemas.microsoft.com/office/drawing/2015/9/8/chartex" xmlns:cx2="http://schemas.microsoft.com/office/drawing/2015/10/21/chartex" xmlns:cx3="http://schemas.microsoft.com/office/drawing/2016/5/9/chartex" xmlns:cx4="http://schemas.microsoft.com/office/drawing/2016/5/10/chartex" xmlns:cx5="http://schemas.microsoft.com/office/drawing/2016/5/11/chartex" xmlns:cx6="http://schemas.microsoft.com/office/drawing/2016/5/12/chartex" xmlns:cx7="http://schemas.microsoft.com/office/drawing/2016/5/13/chartex" xmlns:cx8="http://schemas.microsoft.com/office/drawing/2016/5/14/chartex" xmlns:mc="http://schemas.openxmlformats.org/markup-compatibility/2006" xmlns:aink="http://schemas.microsoft.com/office/drawing/2016/ink" xmlns:am3d="http://schemas.microsoft.com/office/drawing/2017/model3d" xmlns:o="urn:schemas-microsoft-com:office:office" xmlns:oel="http://schemas.microsoft.com/office/2019/extlst" xmlns:r="http://schemas.openxmlformats.org/officeDocument/2006/relationships" xmlns:m="http://schemas.openxmlformats.org/officeDocument/2006/math" xmlns:v="urn:schemas-microsoft-com:vml" xmlns:wp14="http://schemas.microsoft.com/office/word/2010/wordprocessingDrawing" xmlns:wp="http://schemas.openxmlformats.org/drawingml/2006/wordprocessingDrawing" xmlns:w10="urn:schemas-microsoft-com:office:word" xmlns:w="http://schemas.openxmlformats.org/wordprocessingml/2006/main" xmlns:w14="http://schemas.microsoft.com/office/word/2010/wordml" xmlns:w15="http://schemas.microsoft.com/office/word/2012/wordml" xmlns:w16cex="http://schemas.microsoft.com/office/word/2018/wordml/cex" xmlns:w16cid="http://schemas.microsoft.com/office/word/2016/wordml/cid" xmlns:w16="http://schemas.microsoft.com/office/word/2018/wordml" xmlns:w16du="http://schemas.microsoft.com/office/word/2023/wordml/word16du" xmlns:w16sdtdh="http://schemas.microsoft.com/office/word/2020/wordml/sdtdatahash" xmlns:w16se="http://schemas.microsoft.com/office/word/2015/wordml/symex" xmlns:wpg="http://schemas.microsoft.com/office/word/2010/wordprocessingGroup" xmlns:wpi="http://schemas.microsoft.com/office/word/2010/wordprocessingInk" xmlns:wne="http://schemas.microsoft.com/office/word/2006/wordml" xmlns:wps="http://schemas.microsoft.com/office/word/2010/wordprocessingShape" mc:Ignorable="w14 w15 w16se w16cid w16 w16cex w16sdtdh w16du wp14">
   <w:endnote w:type="separator" w:id="-1">
     <w:p>
       <w:r>
@@ -5096,7 +5025,7 @@
 </file>
 
 <file path=word/footer1.xml><?xml version="1.0" encoding="utf-8"?>
-<w:ftr xmlns:wpc="http://schemas.microsoft.com/office/word/2010/wordprocessingCanvas" xmlns:cx="http://schemas.microsoft.com/office/drawing/2014/chartex" xmlns:cx1="http://schemas.microsoft.com/office/drawing/2015/9/8/chartex" xmlns:cx2="http://schemas.microsoft.com/office/drawing/2015/10/21/chartex" xmlns:cx3="http://schemas.microsoft.com/office/drawing/2016/5/9/chartex" xmlns:cx4="http://schemas.microsoft.com/office/drawing/2016/5/10/chartex" xmlns:cx5="http://schemas.microsoft.com/office/drawing/2016/5/11/chartex" xmlns:cx6="http://schemas.microsoft.com/office/drawing/2016/5/12/chartex" xmlns:cx7="http://schemas.microsoft.com/office/drawing/2016/5/13/chartex" xmlns:cx8="http://schemas.microsoft.com/office/drawing/2016/5/14/chartex" xmlns:mc="http://schemas.openxmlformats.org/markup-compatibility/2006" xmlns:aink="http://schemas.microsoft.com/office/drawing/2016/ink" xmlns:am3d="http://schemas.microsoft.com/office/drawing/2017/model3d" xmlns:o="urn:schemas-microsoft-com:office:office" xmlns:oel="http://schemas.microsoft.com/office/2019/extlst" xmlns:r="http://schemas.openxmlformats.org/officeDocument/2006/relationships" xmlns:m="http://schemas.openxmlformats.org/officeDocument/2006/math" xmlns:v="urn:schemas-microsoft-com:vml" xmlns:wp14="http://schemas.microsoft.com/office/word/2010/wordprocessingDrawing" xmlns:wp="http://schemas.openxmlformats.org/drawingml/2006/wordprocessingDrawing" xmlns:w10="urn:schemas-microsoft-com:office:word" xmlns:w="http://schemas.openxmlformats.org/wordprocessingml/2006/main" xmlns:w14="http://schemas.microsoft.com/office/word/2010/wordml" xmlns:w15="http://schemas.microsoft.com/office/word/2012/wordml" xmlns:w16cex="http://schemas.microsoft.com/office/word/2018/wordml/cex" xmlns:w16cid="http://schemas.microsoft.com/office/word/2016/wordml/cid" xmlns:w16="http://schemas.microsoft.com/office/word/2018/wordml" xmlns:w16sdtdh="http://schemas.microsoft.com/office/word/2020/wordml/sdtdatahash" xmlns:w16se="http://schemas.microsoft.com/office/word/2015/wordml/symex" xmlns:wpg="http://schemas.microsoft.com/office/word/2010/wordprocessingGroup" xmlns:wpi="http://schemas.microsoft.com/office/word/2010/wordprocessingInk" xmlns:wne="http://schemas.microsoft.com/office/word/2006/wordml" xmlns:wps="http://schemas.microsoft.com/office/word/2010/wordprocessingShape" mc:Ignorable="w14 w15 w16se w16cid w16 w16cex w16sdtdh wp14">
+<w:ftr xmlns:wpc="http://schemas.microsoft.com/office/word/2010/wordprocessingCanvas" xmlns:cx="http://schemas.microsoft.com/office/drawing/2014/chartex" xmlns:cx1="http://schemas.microsoft.com/office/drawing/2015/9/8/chartex" xmlns:cx2="http://schemas.microsoft.com/office/drawing/2015/10/21/chartex" xmlns:cx3="http://schemas.microsoft.com/office/drawing/2016/5/9/chartex" xmlns:cx4="http://schemas.microsoft.com/office/drawing/2016/5/10/chartex" xmlns:cx5="http://schemas.microsoft.com/office/drawing/2016/5/11/chartex" xmlns:cx6="http://schemas.microsoft.com/office/drawing/2016/5/12/chartex" xmlns:cx7="http://schemas.microsoft.com/office/drawing/2016/5/13/chartex" xmlns:cx8="http://schemas.microsoft.com/office/drawing/2016/5/14/chartex" xmlns:mc="http://schemas.openxmlformats.org/markup-compatibility/2006" xmlns:aink="http://schemas.microsoft.com/office/drawing/2016/ink" xmlns:am3d="http://schemas.microsoft.com/office/drawing/2017/model3d" xmlns:o="urn:schemas-microsoft-com:office:office" xmlns:oel="http://schemas.microsoft.com/office/2019/extlst" xmlns:r="http://schemas.openxmlformats.org/officeDocument/2006/relationships" xmlns:m="http://schemas.openxmlformats.org/officeDocument/2006/math" xmlns:v="urn:schemas-microsoft-com:vml" xmlns:wp14="http://schemas.microsoft.com/office/word/2010/wordprocessingDrawing" xmlns:wp="http://schemas.openxmlformats.org/drawingml/2006/wordprocessingDrawing" xmlns:w10="urn:schemas-microsoft-com:office:word" xmlns:w="http://schemas.openxmlformats.org/wordprocessingml/2006/main" xmlns:w14="http://schemas.microsoft.com/office/word/2010/wordml" xmlns:w15="http://schemas.microsoft.com/office/word/2012/wordml" xmlns:w16cex="http://schemas.microsoft.com/office/word/2018/wordml/cex" xmlns:w16cid="http://schemas.microsoft.com/office/word/2016/wordml/cid" xmlns:w16="http://schemas.microsoft.com/office/word/2018/wordml" xmlns:w16du="http://schemas.microsoft.com/office/word/2023/wordml/word16du" xmlns:w16sdtdh="http://schemas.microsoft.com/office/word/2020/wordml/sdtdatahash" xmlns:w16se="http://schemas.microsoft.com/office/word/2015/wordml/symex" xmlns:wpg="http://schemas.microsoft.com/office/word/2010/wordprocessingGroup" xmlns:wpi="http://schemas.microsoft.com/office/word/2010/wordprocessingInk" xmlns:wne="http://schemas.microsoft.com/office/word/2006/wordml" xmlns:wps="http://schemas.microsoft.com/office/word/2010/wordprocessingShape" mc:Ignorable="w14 w15 w16se w16cid w16 w16cex w16sdtdh w16du wp14">
   <w:sdt>
     <w:sdtPr>
       <w:id w:val="-2039725658"/>
@@ -5149,7 +5078,7 @@
 </file>
 
 <file path=word/footnotes.xml><?xml version="1.0" encoding="utf-8"?>
-<w:footnotes xmlns:wpc="http://schemas.microsoft.com/office/word/2010/wordprocessingCanvas" xmlns:cx="http://schemas.microsoft.com/office/drawing/2014/chartex" xmlns:cx1="http://schemas.microsoft.com/office/drawing/2015/9/8/chartex" xmlns:cx2="http://schemas.microsoft.com/office/drawing/2015/10/21/chartex" xmlns:cx3="http://schemas.microsoft.com/office/drawing/2016/5/9/chartex" xmlns:cx4="http://schemas.microsoft.com/office/drawing/2016/5/10/chartex" xmlns:cx5="http://schemas.microsoft.com/office/drawing/2016/5/11/chartex" xmlns:cx6="http://schemas.microsoft.com/office/drawing/2016/5/12/chartex" xmlns:cx7="http://schemas.microsoft.com/office/drawing/2016/5/13/chartex" xmlns:cx8="http://schemas.microsoft.com/office/drawing/2016/5/14/chartex" xmlns:mc="http://schemas.openxmlformats.org/markup-compatibility/2006" xmlns:aink="http://schemas.microsoft.com/office/drawing/2016/ink" xmlns:am3d="http://schemas.microsoft.com/office/drawing/2017/model3d" xmlns:o="urn:schemas-microsoft-com:office:office" xmlns:oel="http://schemas.microsoft.com/office/2019/extlst" xmlns:r="http://schemas.openxmlformats.org/officeDocument/2006/relationships" xmlns:m="http://schemas.openxmlformats.org/officeDocument/2006/math" xmlns:v="urn:schemas-microsoft-com:vml" xmlns:wp14="http://schemas.microsoft.com/office/word/2010/wordprocessingDrawing" xmlns:wp="http://schemas.openxmlformats.org/drawingml/2006/wordprocessingDrawing" xmlns:w10="urn:schemas-microsoft-com:office:word" xmlns:w="http://schemas.openxmlformats.org/wordprocessingml/2006/main" xmlns:w14="http://schemas.microsoft.com/office/word/2010/wordml" xmlns:w15="http://schemas.microsoft.com/office/word/2012/wordml" xmlns:w16cex="http://schemas.microsoft.com/office/word/2018/wordml/cex" xmlns:w16cid="http://schemas.microsoft.com/office/word/2016/wordml/cid" xmlns:w16="http://schemas.microsoft.com/office/word/2018/wordml" xmlns:w16sdtdh="http://schemas.microsoft.com/office/word/2020/wordml/sdtdatahash" xmlns:w16se="http://schemas.microsoft.com/office/word/2015/wordml/symex" xmlns:wpg="http://schemas.microsoft.com/office/word/2010/wordprocessingGroup" xmlns:wpi="http://schemas.microsoft.com/office/word/2010/wordprocessingInk" xmlns:wne="http://schemas.microsoft.com/office/word/2006/wordml" xmlns:wps="http://schemas.microsoft.com/office/word/2010/wordprocessingShape" mc:Ignorable="w14 w15 w16se w16cid w16 w16cex w16sdtdh wp14">
+<w:footnotes xmlns:wpc="http://schemas.microsoft.com/office/word/2010/wordprocessingCanvas" xmlns:cx="http://schemas.microsoft.com/office/drawing/2014/chartex" xmlns:cx1="http://schemas.microsoft.com/office/drawing/2015/9/8/chartex" xmlns:cx2="http://schemas.microsoft.com/office/drawing/2015/10/21/chartex" xmlns:cx3="http://schemas.microsoft.com/office/drawing/2016/5/9/chartex" xmlns:cx4="http://schemas.microsoft.com/office/drawing/2016/5/10/chartex" xmlns:cx5="http://schemas.microsoft.com/office/drawing/2016/5/11/chartex" xmlns:cx6="http://schemas.microsoft.com/office/drawing/2016/5/12/chartex" xmlns:cx7="http://schemas.microsoft.com/office/drawing/2016/5/13/chartex" xmlns:cx8="http://schemas.microsoft.com/office/drawing/2016/5/14/chartex" xmlns:mc="http://schemas.openxmlformats.org/markup-compatibility/2006" xmlns:aink="http://schemas.microsoft.com/office/drawing/2016/ink" xmlns:am3d="http://schemas.microsoft.com/office/drawing/2017/model3d" xmlns:o="urn:schemas-microsoft-com:office:office" xmlns:oel="http://schemas.microsoft.com/office/2019/extlst" xmlns:r="http://schemas.openxmlformats.org/officeDocument/2006/relationships" xmlns:m="http://schemas.openxmlformats.org/officeDocument/2006/math" xmlns:v="urn:schemas-microsoft-com:vml" xmlns:wp14="http://schemas.microsoft.com/office/word/2010/wordprocessingDrawing" xmlns:wp="http://schemas.openxmlformats.org/drawingml/2006/wordprocessingDrawing" xmlns:w10="urn:schemas-microsoft-com:office:word" xmlns:w="http://schemas.openxmlformats.org/wordprocessingml/2006/main" xmlns:w14="http://schemas.microsoft.com/office/word/2010/wordml" xmlns:w15="http://schemas.microsoft.com/office/word/2012/wordml" xmlns:w16cex="http://schemas.microsoft.com/office/word/2018/wordml/cex" xmlns:w16cid="http://schemas.microsoft.com/office/word/2016/wordml/cid" xmlns:w16="http://schemas.microsoft.com/office/word/2018/wordml" xmlns:w16du="http://schemas.microsoft.com/office/word/2023/wordml/word16du" xmlns:w16sdtdh="http://schemas.microsoft.com/office/word/2020/wordml/sdtdatahash" xmlns:w16se="http://schemas.microsoft.com/office/word/2015/wordml/symex" xmlns:wpg="http://schemas.microsoft.com/office/word/2010/wordprocessingGroup" xmlns:wpi="http://schemas.microsoft.com/office/word/2010/wordprocessingInk" xmlns:wne="http://schemas.microsoft.com/office/word/2006/wordml" xmlns:wps="http://schemas.microsoft.com/office/word/2010/wordprocessingShape" mc:Ignorable="w14 w15 w16se w16cid w16 w16cex w16sdtdh w16du wp14">
   <w:footnote w:type="separator" w:id="-1">
     <w:p>
       <w:r>
@@ -5168,7 +5097,7 @@
 </file>
 
 <file path=word/numbering.xml><?xml version="1.0" encoding="utf-8"?>
-<w:numbering xmlns:wpc="http://schemas.microsoft.com/office/word/2010/wordprocessingCanvas" xmlns:cx="http://schemas.microsoft.com/office/drawing/2014/chartex" xmlns:cx1="http://schemas.microsoft.com/office/drawing/2015/9/8/chartex" xmlns:cx2="http://schemas.microsoft.com/office/drawing/2015/10/21/chartex" xmlns:cx3="http://schemas.microsoft.com/office/drawing/2016/5/9/chartex" xmlns:cx4="http://schemas.microsoft.com/office/drawing/2016/5/10/chartex" xmlns:cx5="http://schemas.microsoft.com/office/drawing/2016/5/11/chartex" xmlns:cx6="http://schemas.microsoft.com/office/drawing/2016/5/12/chartex" xmlns:cx7="http://schemas.microsoft.com/office/drawing/2016/5/13/chartex" xmlns:cx8="http://schemas.microsoft.com/office/drawing/2016/5/14/chartex" xmlns:mc="http://schemas.openxmlformats.org/markup-compatibility/2006" xmlns:aink="http://schemas.microsoft.com/office/drawing/2016/ink" xmlns:am3d="http://schemas.microsoft.com/office/drawing/2017/model3d" xmlns:o="urn:schemas-microsoft-com:office:office" xmlns:oel="http://schemas.microsoft.com/office/2019/extlst" xmlns:r="http://schemas.openxmlformats.org/officeDocument/2006/relationships" xmlns:m="http://schemas.openxmlformats.org/officeDocument/2006/math" xmlns:v="urn:schemas-microsoft-com:vml" xmlns:wp14="http://schemas.microsoft.com/office/word/2010/wordprocessingDrawing" xmlns:wp="http://schemas.openxmlformats.org/drawingml/2006/wordprocessingDrawing" xmlns:w10="urn:schemas-microsoft-com:office:word" xmlns:w="http://schemas.openxmlformats.org/wordprocessingml/2006/main" xmlns:w14="http://schemas.microsoft.com/office/word/2010/wordml" xmlns:w15="http://schemas.microsoft.com/office/word/2012/wordml" xmlns:w16cex="http://schemas.microsoft.com/office/word/2018/wordml/cex" xmlns:w16cid="http://schemas.microsoft.com/office/word/2016/wordml/cid" xmlns:w16="http://schemas.microsoft.com/office/word/2018/wordml" xmlns:w16sdtdh="http://schemas.microsoft.com/office/word/2020/wordml/sdtdatahash" xmlns:w16se="http://schemas.microsoft.com/office/word/2015/wordml/symex" xmlns:wpg="http://schemas.microsoft.com/office/word/2010/wordprocessingGroup" xmlns:wpi="http://schemas.microsoft.com/office/word/2010/wordprocessingInk" xmlns:wne="http://schemas.microsoft.com/office/word/2006/wordml" xmlns:wps="http://schemas.microsoft.com/office/word/2010/wordprocessingShape" mc:Ignorable="w14 w15 w16se w16cid w16 w16cex w16sdtdh wp14">
+<w:numbering xmlns:wpc="http://schemas.microsoft.com/office/word/2010/wordprocessingCanvas" xmlns:cx="http://schemas.microsoft.com/office/drawing/2014/chartex" xmlns:cx1="http://schemas.microsoft.com/office/drawing/2015/9/8/chartex" xmlns:cx2="http://schemas.microsoft.com/office/drawing/2015/10/21/chartex" xmlns:cx3="http://schemas.microsoft.com/office/drawing/2016/5/9/chartex" xmlns:cx4="http://schemas.microsoft.com/office/drawing/2016/5/10/chartex" xmlns:cx5="http://schemas.microsoft.com/office/drawing/2016/5/11/chartex" xmlns:cx6="http://schemas.microsoft.com/office/drawing/2016/5/12/chartex" xmlns:cx7="http://schemas.microsoft.com/office/drawing/2016/5/13/chartex" xmlns:cx8="http://schemas.microsoft.com/office/drawing/2016/5/14/chartex" xmlns:mc="http://schemas.openxmlformats.org/markup-compatibility/2006" xmlns:aink="http://schemas.microsoft.com/office/drawing/2016/ink" xmlns:am3d="http://schemas.microsoft.com/office/drawing/2017/model3d" xmlns:o="urn:schemas-microsoft-com:office:office" xmlns:oel="http://schemas.microsoft.com/office/2019/extlst" xmlns:r="http://schemas.openxmlformats.org/officeDocument/2006/relationships" xmlns:m="http://schemas.openxmlformats.org/officeDocument/2006/math" xmlns:v="urn:schemas-microsoft-com:vml" xmlns:wp14="http://schemas.microsoft.com/office/word/2010/wordprocessingDrawing" xmlns:wp="http://schemas.openxmlformats.org/drawingml/2006/wordprocessingDrawing" xmlns:w10="urn:schemas-microsoft-com:office:word" xmlns:w="http://schemas.openxmlformats.org/wordprocessingml/2006/main" xmlns:w14="http://schemas.microsoft.com/office/word/2010/wordml" xmlns:w15="http://schemas.microsoft.com/office/word/2012/wordml" xmlns:w16cex="http://schemas.microsoft.com/office/word/2018/wordml/cex" xmlns:w16cid="http://schemas.microsoft.com/office/word/2016/wordml/cid" xmlns:w16="http://schemas.microsoft.com/office/word/2018/wordml" xmlns:w16du="http://schemas.microsoft.com/office/word/2023/wordml/word16du" xmlns:w16sdtdh="http://schemas.microsoft.com/office/word/2020/wordml/sdtdatahash" xmlns:w16se="http://schemas.microsoft.com/office/word/2015/wordml/symex" xmlns:wpg="http://schemas.microsoft.com/office/word/2010/wordprocessingGroup" xmlns:wpi="http://schemas.microsoft.com/office/word/2010/wordprocessingInk" xmlns:wne="http://schemas.microsoft.com/office/word/2006/wordml" xmlns:wps="http://schemas.microsoft.com/office/word/2010/wordprocessingShape" mc:Ignorable="w14 w15 w16se w16cid w16 w16cex w16sdtdh w16du wp14">
   <w:abstractNum w:abstractNumId="0" w15:restartNumberingAfterBreak="0">
     <w:nsid w:val="00000001"/>
     <w:multiLevelType w:val="hybridMultilevel"/>
@@ -6327,7 +6256,7 @@
 </file>
 
 <file path=word/styles.xml><?xml version="1.0" encoding="utf-8"?>
-<w:styles xmlns:mc="http://schemas.openxmlformats.org/markup-compatibility/2006" xmlns:r="http://schemas.openxmlformats.org/officeDocument/2006/relationships" xmlns:w="http://schemas.openxmlformats.org/wordprocessingml/2006/main" xmlns:w14="http://schemas.microsoft.com/office/word/2010/wordml" xmlns:w15="http://schemas.microsoft.com/office/word/2012/wordml" xmlns:w16cex="http://schemas.microsoft.com/office/word/2018/wordml/cex" xmlns:w16cid="http://schemas.microsoft.com/office/word/2016/wordml/cid" xmlns:w16="http://schemas.microsoft.com/office/word/2018/wordml" xmlns:w16sdtdh="http://schemas.microsoft.com/office/word/2020/wordml/sdtdatahash" xmlns:w16se="http://schemas.microsoft.com/office/word/2015/wordml/symex" mc:Ignorable="w14 w15 w16se w16cid w16 w16cex w16sdtdh">
+<w:styles xmlns:mc="http://schemas.openxmlformats.org/markup-compatibility/2006" xmlns:r="http://schemas.openxmlformats.org/officeDocument/2006/relationships" xmlns:w="http://schemas.openxmlformats.org/wordprocessingml/2006/main" xmlns:w14="http://schemas.microsoft.com/office/word/2010/wordml" xmlns:w15="http://schemas.microsoft.com/office/word/2012/wordml" xmlns:w16cex="http://schemas.microsoft.com/office/word/2018/wordml/cex" xmlns:w16cid="http://schemas.microsoft.com/office/word/2016/wordml/cid" xmlns:w16="http://schemas.microsoft.com/office/word/2018/wordml" xmlns:w16du="http://schemas.microsoft.com/office/word/2023/wordml/word16du" xmlns:w16sdtdh="http://schemas.microsoft.com/office/word/2020/wordml/sdtdatahash" xmlns:w16se="http://schemas.microsoft.com/office/word/2015/wordml/symex" mc:Ignorable="w14 w15 w16se w16cid w16 w16cex w16sdtdh w16du">
   <w:docDefaults>
     <w:rPrDefault>
       <w:rPr>

</xml_diff>